<commit_message>
updates and task 3 rewrite
</commit_message>
<xml_diff>
--- a/project/submissions/D195_task_2_rewrite.docx
+++ b/project/submissions/D195_task_2_rewrite.docx
@@ -2733,23 +2733,7 @@
           <w:sz w:val="24"/>
           <w:szCs w:val="24"/>
         </w:rPr>
-        <w:t xml:space="preserve">The literature reviewed for this project provides a foundation for both methodology and technical implementation. Kim et al. (2020) </w:t>
-      </w:r>
-      <w:proofErr w:type="gramStart"/>
-      <w:r>
-        <w:rPr>
-          <w:sz w:val="24"/>
-          <w:szCs w:val="24"/>
-        </w:rPr>
-        <w:t>describe</w:t>
-      </w:r>
-      <w:proofErr w:type="gramEnd"/>
-      <w:r>
-        <w:rPr>
-          <w:sz w:val="24"/>
-          <w:szCs w:val="24"/>
-        </w:rPr>
-        <w:t xml:space="preserve"> Facebook’s approach to network asset management at scale, emphasizing the importance of automated data validation and reconciliation, which directly supports this project’s focus on improving asset completeness through analytics. Chapman et al. (2000) present the CRISP-DM methodology, a structured framework that this project follows to ensure a clear, reproducible analytics workflow from data generation through evaluation. Finally, the Udacity Machine Learning DevOps Engineer Nanodegree (Udacity, 2024) provides practical guidance on building automated machine learning pipelines, version control, and reproducibility, which informed the pipeline design and technical best practices used in this project.</w:t>
+        <w:t>The literature reviewed for this project provides a foundation for both methodology and technical implementation. Kim et al. (2020) describe Facebook’s approach to network asset management at scale, emphasizing the importance of automated data validation and reconciliation, which directly supports this project’s focus on improving asset completeness through analytics. Chapman et al. (2000) present the CRISP-DM methodology, a structured framework that this project follows to ensure a clear, reproducible analytics workflow from data generation through evaluation. Finally, the Udacity Machine Learning DevOps Engineer Nanodegree (Udacity, 2024) provides practical guidance on building automated machine learning pipelines, version control, and reproducibility, which informed the pipeline design and technical best practices used in this project.</w:t>
       </w:r>
     </w:p>
     <w:p>
@@ -3156,7 +3140,6 @@
         </w:rPr>
         <w:t xml:space="preserve">The </w:t>
       </w:r>
-      <w:proofErr w:type="gramStart"/>
       <w:r>
         <w:rPr>
           <w:sz w:val="24"/>
@@ -3164,7 +3147,6 @@
         </w:rPr>
         <w:t>deliverables</w:t>
       </w:r>
-      <w:proofErr w:type="gramEnd"/>
       <w:r>
         <w:rPr>
           <w:sz w:val="24"/>
@@ -3309,9 +3291,19 @@
     <w:p>
       <w:pPr>
         <w:spacing w:line="480" w:lineRule="auto"/>
+        <w:rPr>
+          <w:sz w:val="24"/>
+          <w:szCs w:val="24"/>
+        </w:rPr>
       </w:pPr>
       <w:r>
         <w:tab/>
+      </w:r>
+      <w:r>
+        <w:rPr>
+          <w:sz w:val="24"/>
+          <w:szCs w:val="24"/>
+        </w:rPr>
         <w:t>The most immediate benefit will be a data driven benchmark informing us if we can proceed with our larger project, our security audit. In addition, we will also be able to identify and prioritize areas with high risk of missing asset data. This should help us drive remediations of data quality issues PRIOR to our security audits, which will in turn ensure that we reduce the risk of audit failure. This should also support the organization by evidencing targeted process improvement through pinpointing the main drivers of missing records. Lastly, this will provide an ongoing framework for continuous data validation and improvement in asset management.</w:t>
       </w:r>
     </w:p>
@@ -3398,15 +3390,7 @@
         <w:ind w:left="720"/>
       </w:pPr>
       <w:r>
-        <w:t xml:space="preserve">Ensure that Lightspeed’s network asset data is complete and consistent across all critical management systems </w:t>
-      </w:r>
-      <w:proofErr w:type="gramStart"/>
-      <w:r>
-        <w:t>in order to</w:t>
-      </w:r>
-      <w:proofErr w:type="gramEnd"/>
-      <w:r>
-        <w:t xml:space="preserve"> support audit readiness and informed business decisions.</w:t>
+        <w:t>Ensure that Lightspeed’s network asset data is complete and consistent across all critical management systems in order to support audit readiness and informed business decisions.</w:t>
       </w:r>
     </w:p>
     <w:p>
@@ -4261,13 +4245,8 @@
           <w:p>
             <w:bookmarkStart w:id="51" w:name="_Toc204815450"/>
             <w:bookmarkStart w:id="52" w:name="_Toc204816354"/>
-            <w:proofErr w:type="spellStart"/>
-            <w:r>
-              <w:t>Personel</w:t>
-            </w:r>
-            <w:proofErr w:type="spellEnd"/>
-            <w:r>
-              <w:t>, Technology or Infrastructure</w:t>
+            <w:r>
+              <w:t>Personel, Technology or Infrastructure</w:t>
             </w:r>
             <w:bookmarkEnd w:id="51"/>
             <w:bookmarkEnd w:id="52"/>
@@ -4428,21 +4407,11 @@
             </w:pPr>
             <w:bookmarkStart w:id="67" w:name="_Toc204815458"/>
             <w:bookmarkStart w:id="68" w:name="_Toc204816362"/>
-            <w:proofErr w:type="spellStart"/>
-            <w:r>
-              <w:t>VSCode</w:t>
-            </w:r>
-            <w:proofErr w:type="spellEnd"/>
-            <w:r>
-              <w:t xml:space="preserve"> or </w:t>
-            </w:r>
-            <w:proofErr w:type="spellStart"/>
-            <w:r>
-              <w:t>JupyterLab</w:t>
+            <w:r>
+              <w:t>VSCode or JupyterLab</w:t>
             </w:r>
             <w:bookmarkEnd w:id="67"/>
             <w:bookmarkEnd w:id="68"/>
-            <w:proofErr w:type="spellEnd"/>
           </w:p>
         </w:tc>
         <w:tc>
@@ -4711,25 +4680,7 @@
           <w:sz w:val="24"/>
           <w:szCs w:val="24"/>
         </w:rPr>
-        <w:t>and C.2.</w:t>
-      </w:r>
-      <w:proofErr w:type="gramStart"/>
-      <w:r>
-        <w:rPr>
-          <w:color w:val="000000" w:themeColor="text1"/>
-          <w:sz w:val="24"/>
-          <w:szCs w:val="24"/>
-        </w:rPr>
-        <w:t>A</w:t>
-      </w:r>
-      <w:proofErr w:type="gramEnd"/>
-      <w:r>
-        <w:rPr>
-          <w:color w:val="000000" w:themeColor="text1"/>
-          <w:sz w:val="24"/>
-          <w:szCs w:val="24"/>
-        </w:rPr>
-        <w:t xml:space="preserve"> </w:t>
+        <w:t xml:space="preserve">and C.2.A </w:t>
       </w:r>
       <w:r>
         <w:rPr>
@@ -4757,7 +4708,21 @@
           <w:sz w:val="24"/>
           <w:szCs w:val="24"/>
         </w:rPr>
-        <w:t>This project applies both descriptive and predictive analytical methods to address the research question. Descriptive analytics will be used to quantify asset presence and calculate completeness rates across Inventory and IPAM systems. This method is suitable for establishing a baseline view of current data accuracy and identifying gaps between systems.</w:t>
+        <w:t xml:space="preserve">This project </w:t>
+      </w:r>
+      <w:r>
+        <w:rPr>
+          <w:sz w:val="24"/>
+          <w:szCs w:val="24"/>
+        </w:rPr>
+        <w:t>should apply</w:t>
+      </w:r>
+      <w:r>
+        <w:rPr>
+          <w:sz w:val="24"/>
+          <w:szCs w:val="24"/>
+        </w:rPr>
+        <w:t xml:space="preserve"> both descriptive and predictive analytical methods to address the research question. Descriptive analytics will be used to quantify asset presence and calculate completeness rates across Inventory and IPAM systems. This method is suitable for establishing a baseline view of current data accuracy and identifying gaps between systems.</w:t>
       </w:r>
     </w:p>
     <w:p>
@@ -4905,39 +4870,7 @@
           <w:sz w:val="24"/>
           <w:szCs w:val="24"/>
         </w:rPr>
-        <w:t>This project will be implemented using Python as the primary programming language due to its extensive support for data analytics and machine learning. Key libraries include Pandas for data manipulation and preparation, Scikit-</w:t>
-      </w:r>
-      <w:proofErr w:type="gramStart"/>
-      <w:r>
-        <w:rPr>
-          <w:sz w:val="24"/>
-          <w:szCs w:val="24"/>
-        </w:rPr>
-        <w:t>learn</w:t>
-      </w:r>
-      <w:proofErr w:type="gramEnd"/>
-      <w:r>
-        <w:rPr>
-          <w:sz w:val="24"/>
-          <w:szCs w:val="24"/>
-        </w:rPr>
-        <w:t xml:space="preserve"> for developing and evaluating machine learning models, Faker for generating synthetic test data, and MLflow for experiment tracking and reproducibility. The development environment consists of Jupyter Notebook for exploratory analysis and validation of intermediate results, along with Visual Studio Code (</w:t>
-      </w:r>
-      <w:proofErr w:type="spellStart"/>
-      <w:r>
-        <w:rPr>
-          <w:sz w:val="24"/>
-          <w:szCs w:val="24"/>
-        </w:rPr>
-        <w:t>VSCode</w:t>
-      </w:r>
-      <w:proofErr w:type="spellEnd"/>
-      <w:r>
-        <w:rPr>
-          <w:sz w:val="24"/>
-          <w:szCs w:val="24"/>
-        </w:rPr>
-        <w:t>) for structured development of the end-to-end pipeline. Project artifacts will include CSV files for dataset storage, JSON files for configuration management, and PNG images for visual reports, such as model performance charts and feature importance plots. All third-party libraries and tools used in this project are open-source and have been properly cited within the project files. This toolset ensures a controlled, reproducible, and transparent environment for building, testing, and delivering the data analytics solution, aligning directly with the project’s goal of improving data completeness and supporting informed decision-making.</w:t>
+        <w:t>This project will be implemented using Python as the primary programming language due to its extensive support for data analytics and machine learning. Key libraries include Pandas for data manipulation and preparation, Scikit-learn for developing and evaluating machine learning models, Faker for generating synthetic test data, and MLflow for experiment tracking and reproducibility. The development environment consists of Jupyter Notebook for exploratory analysis and validation of intermediate results, along with Visual Studio Code (VSCode) for structured development of the end-to-end pipeline. Project artifacts will include CSV files for dataset storage, JSON files for configuration management, and PNG images for visual reports, such as model performance charts and feature importance plots. All third-party libraries and tools used in this project are open-source and have been properly cited within the project files. This toolset ensures a controlled, reproducible, and transparent environment for building, testing, and delivering the data analytics solution, aligning directly with the project’s goal of improving data completeness and supporting informed decision-making.</w:t>
       </w:r>
       <w:bookmarkEnd w:id="91"/>
     </w:p>
@@ -5127,23 +5060,7 @@
           <w:sz w:val="24"/>
           <w:szCs w:val="24"/>
         </w:rPr>
-        <w:t xml:space="preserve"> The z-</w:t>
-      </w:r>
-      <w:proofErr w:type="gramStart"/>
-      <w:r>
-        <w:rPr>
-          <w:sz w:val="24"/>
-          <w:szCs w:val="24"/>
-        </w:rPr>
-        <w:t>statistic</w:t>
-      </w:r>
-      <w:proofErr w:type="gramEnd"/>
-      <w:r>
-        <w:rPr>
-          <w:sz w:val="24"/>
-          <w:szCs w:val="24"/>
-        </w:rPr>
-        <w:t xml:space="preserve"> and the corresponding p-value will be calculated.</w:t>
+        <w:t xml:space="preserve"> The z-statistic and the corresponding p-value will be calculated.</w:t>
       </w:r>
     </w:p>
     <w:p>
@@ -5664,7 +5581,21 @@
           <w:sz w:val="24"/>
           <w:szCs w:val="24"/>
         </w:rPr>
-        <w:t>The dataset was fully generated using Python and the Faker library to simulate realistic asset records across Observability, Inventory, and IPAM, with no real or proprietary data used.</w:t>
+        <w:t xml:space="preserve">The dataset </w:t>
+      </w:r>
+      <w:r>
+        <w:rPr>
+          <w:sz w:val="24"/>
+          <w:szCs w:val="24"/>
+        </w:rPr>
+        <w:t>will be</w:t>
+      </w:r>
+      <w:r>
+        <w:rPr>
+          <w:sz w:val="24"/>
+          <w:szCs w:val="24"/>
+        </w:rPr>
+        <w:t xml:space="preserve"> fully generated using Python and the Faker library to simulate realistic asset records across Observability, Inventory, and IPAM, with no real or proprietary data used.</w:t>
       </w:r>
       <w:r>
         <w:rPr>
@@ -5798,7 +5729,49 @@
           <w:sz w:val="24"/>
           <w:szCs w:val="24"/>
         </w:rPr>
-        <w:t>All records were programmatically generated using Python scripts and the Faker library. Controlled probabilities for missingness were defined through configuration files to simulate data quality issues realistically. The entire data generation and labeling process is automated, ensuring consistency and full reproducibility.</w:t>
+        <w:t xml:space="preserve">All records </w:t>
+      </w:r>
+      <w:r>
+        <w:rPr>
+          <w:sz w:val="24"/>
+          <w:szCs w:val="24"/>
+        </w:rPr>
+        <w:t>will be</w:t>
+      </w:r>
+      <w:r>
+        <w:rPr>
+          <w:sz w:val="24"/>
+          <w:szCs w:val="24"/>
+        </w:rPr>
+        <w:t xml:space="preserve"> programmatically generated using Python scripts and the Faker library. Controlled probabilities for missingness </w:t>
+      </w:r>
+      <w:r>
+        <w:rPr>
+          <w:sz w:val="24"/>
+          <w:szCs w:val="24"/>
+        </w:rPr>
+        <w:t>shall be</w:t>
+      </w:r>
+      <w:r>
+        <w:rPr>
+          <w:sz w:val="24"/>
+          <w:szCs w:val="24"/>
+        </w:rPr>
+        <w:t xml:space="preserve"> defined through configuration files to simulate data quality issues realistically. The entire data generation and labeling process </w:t>
+      </w:r>
+      <w:r>
+        <w:rPr>
+          <w:sz w:val="24"/>
+          <w:szCs w:val="24"/>
+        </w:rPr>
+        <w:t>will be</w:t>
+      </w:r>
+      <w:r>
+        <w:rPr>
+          <w:sz w:val="24"/>
+          <w:szCs w:val="24"/>
+        </w:rPr>
+        <w:t xml:space="preserve"> automated, ensuring consistency and full reproducibility.</w:t>
       </w:r>
     </w:p>
     <w:p>
@@ -5846,7 +5819,21 @@
           <w:sz w:val="24"/>
           <w:szCs w:val="24"/>
         </w:rPr>
-        <w:t>The data is of high quality and completeness by design, except for intentionally introduced missing records. The proportion of missingness is set to test specific audit scenarios, and the dataset supports accurate modeling, analysis, and reproducibility.</w:t>
+        <w:t xml:space="preserve">The data </w:t>
+      </w:r>
+      <w:r>
+        <w:rPr>
+          <w:sz w:val="24"/>
+          <w:szCs w:val="24"/>
+        </w:rPr>
+        <w:t>will be</w:t>
+      </w:r>
+      <w:r>
+        <w:rPr>
+          <w:sz w:val="24"/>
+          <w:szCs w:val="24"/>
+        </w:rPr>
+        <w:t xml:space="preserve"> of high quality and completeness by design, except for intentionally introduced missing records. The proportion of missingness is set to test specific audit scenarios, and the dataset supports accurate modeling, analysis, and reproducibility.</w:t>
       </w:r>
     </w:p>
     <w:p>
@@ -5934,7 +5921,63 @@
           <w:sz w:val="24"/>
           <w:szCs w:val="24"/>
         </w:rPr>
-        <w:t>All relevant data governance, privacy, security, and compliance considerations have been addressed. The dataset is entirely synthetic, and every transformation step is documented within the codebase to ensure transparency and reproducibility. No sensitive, personal, or proprietary information is included, eliminating the risk of privacy breaches. Because no real customer, employee, or company data is used, there are no applicable ethical, legal, or regulatory risks, and the use of synthetic data ensures full compliance.</w:t>
+        <w:t xml:space="preserve">All relevant data governance, privacy, security, and compliance considerations </w:t>
+      </w:r>
+      <w:r>
+        <w:rPr>
+          <w:sz w:val="24"/>
+          <w:szCs w:val="24"/>
+        </w:rPr>
+        <w:t>should</w:t>
+      </w:r>
+      <w:r>
+        <w:rPr>
+          <w:sz w:val="24"/>
+          <w:szCs w:val="24"/>
+        </w:rPr>
+        <w:t xml:space="preserve"> </w:t>
+      </w:r>
+      <w:r>
+        <w:rPr>
+          <w:sz w:val="24"/>
+          <w:szCs w:val="24"/>
+        </w:rPr>
+        <w:t>be</w:t>
+      </w:r>
+      <w:r>
+        <w:rPr>
+          <w:sz w:val="24"/>
+          <w:szCs w:val="24"/>
+        </w:rPr>
+        <w:t xml:space="preserve"> addressed. The dataset </w:t>
+      </w:r>
+      <w:r>
+        <w:rPr>
+          <w:sz w:val="24"/>
+          <w:szCs w:val="24"/>
+        </w:rPr>
+        <w:t>should be</w:t>
+      </w:r>
+      <w:r>
+        <w:rPr>
+          <w:sz w:val="24"/>
+          <w:szCs w:val="24"/>
+        </w:rPr>
+        <w:t xml:space="preserve"> entirely synthetic, and every transformation step documented within the codebase to ensure transparency and reproducibility. No sensitive, personal, or proprietary information </w:t>
+      </w:r>
+      <w:r>
+        <w:rPr>
+          <w:sz w:val="24"/>
+          <w:szCs w:val="24"/>
+        </w:rPr>
+        <w:t>will be</w:t>
+      </w:r>
+      <w:r>
+        <w:rPr>
+          <w:sz w:val="24"/>
+          <w:szCs w:val="24"/>
+        </w:rPr>
+        <w:t xml:space="preserve"> included, eliminating the risk of privacy breaches. Because no real customer, employee, or company data is used, there are no applicable ethical, legal, or regulatory risks, and the use of synthetic data ensures full compliance.</w:t>
       </w:r>
     </w:p>
     <w:p>
@@ -5997,7 +6040,21 @@
           <w:sz w:val="24"/>
           <w:szCs w:val="24"/>
         </w:rPr>
-        <w:t>Precautions have been implemented to ensure proper handling of the dataset:</w:t>
+        <w:t xml:space="preserve">Precautions </w:t>
+      </w:r>
+      <w:r>
+        <w:rPr>
+          <w:sz w:val="24"/>
+          <w:szCs w:val="24"/>
+        </w:rPr>
+        <w:t>will be</w:t>
+      </w:r>
+      <w:r>
+        <w:rPr>
+          <w:sz w:val="24"/>
+          <w:szCs w:val="24"/>
+        </w:rPr>
+        <w:t xml:space="preserve"> implemented to ensure proper handling of the dataset:</w:t>
       </w:r>
     </w:p>
     <w:p>
@@ -6026,7 +6083,21 @@
           <w:sz w:val="24"/>
           <w:szCs w:val="24"/>
         </w:rPr>
-        <w:t xml:space="preserve"> All processing steps are tracked in the source code and version-controlled for full transparency and reproducibility.</w:t>
+        <w:t xml:space="preserve"> All processing steps </w:t>
+      </w:r>
+      <w:r>
+        <w:rPr>
+          <w:sz w:val="24"/>
+          <w:szCs w:val="24"/>
+        </w:rPr>
+        <w:t>shall be</w:t>
+      </w:r>
+      <w:r>
+        <w:rPr>
+          <w:sz w:val="24"/>
+          <w:szCs w:val="24"/>
+        </w:rPr>
+        <w:t xml:space="preserve"> tracked in the source code and version-controlled for full transparency and reproducibility.</w:t>
       </w:r>
     </w:p>
     <w:p>
@@ -6055,7 +6126,21 @@
           <w:sz w:val="24"/>
           <w:szCs w:val="24"/>
         </w:rPr>
-        <w:t xml:space="preserve"> The project uses only synthetic data, and access to files is restricted to the development environment to prevent unauthorized use.</w:t>
+        <w:t xml:space="preserve"> The project </w:t>
+      </w:r>
+      <w:r>
+        <w:rPr>
+          <w:sz w:val="24"/>
+          <w:szCs w:val="24"/>
+        </w:rPr>
+        <w:t>will use</w:t>
+      </w:r>
+      <w:r>
+        <w:rPr>
+          <w:sz w:val="24"/>
+          <w:szCs w:val="24"/>
+        </w:rPr>
+        <w:t xml:space="preserve"> only synthetic data, and access to files is restricted to the development environment to prevent unauthorized use.</w:t>
       </w:r>
     </w:p>
     <w:p>
@@ -6084,7 +6169,21 @@
           <w:sz w:val="24"/>
           <w:szCs w:val="24"/>
         </w:rPr>
-        <w:t xml:space="preserve"> No real-world data is used, removing the need for additional regulatory safeguards; however, the project is designed to comply with standard software development and data management best practices.</w:t>
+        <w:t xml:space="preserve"> No real-world data </w:t>
+      </w:r>
+      <w:r>
+        <w:rPr>
+          <w:sz w:val="24"/>
+          <w:szCs w:val="24"/>
+        </w:rPr>
+        <w:t>will be</w:t>
+      </w:r>
+      <w:r>
+        <w:rPr>
+          <w:sz w:val="24"/>
+          <w:szCs w:val="24"/>
+        </w:rPr>
+        <w:t xml:space="preserve"> used, removing the need for additional regulatory safeguards; however, the project is designed to comply with standard software development and data management best practices.</w:t>
       </w:r>
     </w:p>
     <w:p>
@@ -6116,9 +6215,9 @@
         </w:rPr>
       </w:pPr>
     </w:p>
-    <w:bookmarkStart w:id="123" w:name="_Toc204816380" w:displacedByCustomXml="next"/>
+    <w:bookmarkStart w:id="123" w:name="_Toc204816523" w:displacedByCustomXml="next"/>
     <w:bookmarkStart w:id="124" w:name="_Toc204815479" w:displacedByCustomXml="next"/>
-    <w:bookmarkStart w:id="125" w:name="_Toc204816523" w:displacedByCustomXml="next"/>
+    <w:bookmarkStart w:id="125" w:name="_Toc204816380" w:displacedByCustomXml="next"/>
     <w:sdt>
       <w:sdtPr>
         <w:rPr>
@@ -6134,6 +6233,7 @@
           <w:docPartUnique/>
         </w:docPartObj>
       </w:sdtPr>
+      <w:sdtEndPr/>
       <w:sdtContent>
         <w:p>
           <w:pPr>
@@ -6156,6 +6256,7 @@
             <w:id w:val="-573587230"/>
             <w:bibliography/>
           </w:sdtPr>
+          <w:sdtEndPr/>
           <w:sdtContent>
             <w:p>
               <w:pPr>
@@ -6164,15 +6265,7 @@
                 <w:ind w:left="720" w:hanging="720"/>
               </w:pPr>
               <w:r>
-                <w:t xml:space="preserve">Chapman, P., Clinton, J., Kerber, R., </w:t>
-              </w:r>
-              <w:proofErr w:type="spellStart"/>
-              <w:r>
-                <w:t>Khabaza</w:t>
-              </w:r>
-              <w:proofErr w:type="spellEnd"/>
-              <w:r>
-                <w:t xml:space="preserve">, T., Reinartz, T., Shearer, C., &amp; Wirth, R. (2000). </w:t>
+                <w:t xml:space="preserve">Chapman, P., Clinton, J., Kerber, R., Khabaza, T., Reinartz, T., Shearer, C., &amp; Wirth, R. (2000). </w:t>
               </w:r>
               <w:r>
                 <w:rPr>
@@ -6208,23 +6301,7 @@
                   <w:sz w:val="24"/>
                   <w:szCs w:val="24"/>
                 </w:rPr>
-                <w:t xml:space="preserve">Kim, J., </w:t>
-              </w:r>
-              <w:proofErr w:type="spellStart"/>
-              <w:r>
-                <w:rPr>
-                  <w:sz w:val="24"/>
-                  <w:szCs w:val="24"/>
-                </w:rPr>
-                <w:t>Naous</w:t>
-              </w:r>
-              <w:proofErr w:type="spellEnd"/>
-              <w:r>
-                <w:rPr>
-                  <w:sz w:val="24"/>
-                  <w:szCs w:val="24"/>
-                </w:rPr>
-                <w:t xml:space="preserve">, J., Lim, H., Yoo, T., Radhakrishnan, S., Wu, J., ... &amp; Mahajan, R. (2020). Robotron: Top-down network management at Facebook scale. </w:t>
+                <w:t xml:space="preserve">Kim, J., Naous, J., Lim, H., Yoo, T., Radhakrishnan, S., Wu, J., ... &amp; Mahajan, R. (2020). Robotron: Top-down network management at Facebook scale. </w:t>
               </w:r>
               <w:r>
                 <w:rPr>
@@ -10927,12 +11004,6 @@
 </file>
 
 <file path=customXml/item1.xml><?xml version="1.0" encoding="utf-8"?>
-<go:gDocsCustomXmlDataStorage xmlns:go="http://customooxmlschemas.google.com/" xmlns:r="http://schemas.openxmlformats.org/officeDocument/2006/relationships">
-  <go:docsCustomData xmlns:go="http://customooxmlschemas.google.com/" roundtripDataSignature="AMtx7mi9hMm1w2n+Vt6hN/m6X//z+ToJ7Q==">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</go:docsCustomData>
-</go:gDocsCustomXmlDataStorage>
-</file>
-
-<file path=customXml/item2.xml><?xml version="1.0" encoding="utf-8"?>
 <b:Sources xmlns:b="http://schemas.openxmlformats.org/officeDocument/2006/bibliography" xmlns="http://schemas.openxmlformats.org/officeDocument/2006/bibliography" SelectedStyle="\APASixthEditionOfficeOnline.xsl" StyleName="APA" Version="6">
   <b:Source>
     <b:Tag>Smi23</b:Tag>
@@ -10988,19 +11059,25 @@
 </b:Sources>
 </file>
 
+<file path=customXml/item2.xml><?xml version="1.0" encoding="utf-8"?>
+<go:gDocsCustomXmlDataStorage xmlns:go="http://customooxmlschemas.google.com/" xmlns:r="http://schemas.openxmlformats.org/officeDocument/2006/relationships">
+  <go:docsCustomData xmlns:go="http://customooxmlschemas.google.com/" roundtripDataSignature="AMtx7mi9hMm1w2n+Vt6hN/m6X//z+ToJ7Q==">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</go:docsCustomData>
+</go:gDocsCustomXmlDataStorage>
+</file>
+
 <file path=customXml/itemProps1.xml><?xml version="1.0" encoding="utf-8"?>
+<ds:datastoreItem xmlns:ds="http://schemas.openxmlformats.org/officeDocument/2006/customXml" ds:itemID="{119407D8-7FC4-47F1-85AD-0300064F059B}">
+  <ds:schemaRefs>
+    <ds:schemaRef ds:uri="http://schemas.openxmlformats.org/officeDocument/2006/bibliography"/>
+  </ds:schemaRefs>
+</ds:datastoreItem>
+</file>
+
+<file path=customXml/itemProps2.xml><?xml version="1.0" encoding="utf-8"?>
 <ds:datastoreItem xmlns:ds="http://schemas.openxmlformats.org/officeDocument/2006/customXml" ds:itemID="{11111111-1234-1234-1234-123412341234}">
   <ds:schemaRefs>
     <ds:schemaRef ds:uri="http://customooxmlschemas.google.com/"/>
     <ds:schemaRef ds:uri="http://schemas.openxmlformats.org/officeDocument/2006/relationships"/>
   </ds:schemaRefs>
 </ds:datastoreItem>
-</file>
-
-<file path=customXml/itemProps2.xml><?xml version="1.0" encoding="utf-8"?>
-<ds:datastoreItem xmlns:ds="http://schemas.openxmlformats.org/officeDocument/2006/customXml" ds:itemID="{119407D8-7FC4-47F1-85AD-0300064F059B}">
-  <ds:schemaRefs>
-    <ds:schemaRef ds:uri="http://schemas.openxmlformats.org/officeDocument/2006/bibliography"/>
-  </ds:schemaRefs>
-</ds:datastoreItem>
 </file>
</xml_diff>